<commit_message>
fix báo cáo, sds
</commit_message>
<xml_diff>
--- a/DOCUMENT/Báo Cáo/MauBaocaoCuoiKy-ltdd3.docx
+++ b/DOCUMENT/Báo Cáo/MauBaocaoCuoiKy-ltdd3.docx
@@ -17397,6 +17397,7 @@
           <w:shd w:val="clear" w:color="auto" w:fill="F1F2F3"/>
           <w:lang w:eastAsia="zh-CN"/>
         </w:rPr>
+        <w:lastRenderedPageBreak/>
         <w:t xml:space="preserve">  </w:t>
       </w:r>
       <w:proofErr w:type="gramStart"/>
@@ -17503,7 +17504,6 @@
           <w:shd w:val="clear" w:color="auto" w:fill="F1F2F3"/>
           <w:lang w:eastAsia="zh-CN"/>
         </w:rPr>
-        <w:lastRenderedPageBreak/>
         <w:t xml:space="preserve">    </w:t>
       </w:r>
       <w:proofErr w:type="gramStart"/>
@@ -24661,6 +24661,7 @@
           <w:sz w:val="23"/>
           <w:szCs w:val="23"/>
         </w:rPr>
+        <w:lastRenderedPageBreak/>
         <w:t xml:space="preserve">          </w:t>
       </w:r>
       <w:proofErr w:type="gramStart"/>
@@ -24743,7 +24744,6 @@
           <w:sz w:val="23"/>
           <w:szCs w:val="23"/>
         </w:rPr>
-        <w:lastRenderedPageBreak/>
         <w:t xml:space="preserve">          </w:t>
       </w:r>
       <w:proofErr w:type="gramStart"/>
@@ -25640,6 +25640,7 @@
           <w:sz w:val="23"/>
           <w:szCs w:val="23"/>
         </w:rPr>
+        <w:lastRenderedPageBreak/>
         <w:t>class</w:t>
       </w:r>
       <w:proofErr w:type="gramEnd"/>
@@ -25681,7 +25682,6 @@
           <w:sz w:val="23"/>
           <w:szCs w:val="23"/>
         </w:rPr>
-        <w:lastRenderedPageBreak/>
         <w:t xml:space="preserve">      </w:t>
       </w:r>
       <w:proofErr w:type="gramStart"/>
@@ -32797,16 +32797,7 @@
           <w:sz w:val="24"/>
           <w:szCs w:val="24"/>
         </w:rPr>
-        <w:t>Functiona</w:t>
-      </w:r>
-      <w:bookmarkStart w:id="76" w:name="_GoBack"/>
-      <w:bookmarkEnd w:id="76"/>
-      <w:r>
-        <w:rPr>
-          <w:sz w:val="24"/>
-          <w:szCs w:val="24"/>
-        </w:rPr>
-        <w:t>l Requirements</w:t>
+        <w:t>Functional Requirements</w:t>
       </w:r>
       <w:bookmarkEnd w:id="73"/>
       <w:bookmarkEnd w:id="74"/>
@@ -33766,7 +33757,7 @@
           <w:rFonts w:ascii="Times New Roman" w:hAnsi="Times New Roman"/>
         </w:rPr>
       </w:pPr>
-      <w:bookmarkStart w:id="77" w:name="_Toc531767468"/>
+      <w:bookmarkStart w:id="76" w:name="_Toc531767468"/>
       <w:r>
         <w:rPr>
           <w:rFonts w:ascii="Times New Roman" w:hAnsi="Times New Roman"/>
@@ -33774,7 +33765,7 @@
         <w:lastRenderedPageBreak/>
         <w:t>2.2 Thiết kế hệ thống</w:t>
       </w:r>
-      <w:bookmarkEnd w:id="77"/>
+      <w:bookmarkEnd w:id="76"/>
     </w:p>
     <w:p>
       <w:pPr>
@@ -33842,16 +33833,16 @@
         <w:autoSpaceDN w:val="0"/>
         <w:spacing w:before="0" w:after="0"/>
       </w:pPr>
-      <w:bookmarkStart w:id="78" w:name="_Toc531712095"/>
-      <w:bookmarkStart w:id="79" w:name="_Toc531767477"/>
+      <w:bookmarkStart w:id="77" w:name="_Toc531712095"/>
+      <w:bookmarkStart w:id="78" w:name="_Toc531767477"/>
       <w:r>
         <w:t>S</w:t>
       </w:r>
       <w:r>
         <w:t>creen Login</w:t>
       </w:r>
+      <w:bookmarkEnd w:id="77"/>
       <w:bookmarkEnd w:id="78"/>
-      <w:bookmarkEnd w:id="79"/>
     </w:p>
     <w:p>
       <w:pPr>
@@ -33865,6 +33856,7 @@
           <w:lang w:val="en-US"/>
         </w:rPr>
       </w:pPr>
+      <w:bookmarkStart w:id="79" w:name="_Toc531767481"/>
       <w:r>
         <w:rPr>
           <w:noProof/>
@@ -33872,10 +33864,10 @@
         </w:rPr>
         <w:lastRenderedPageBreak/>
         <w:drawing>
-          <wp:inline distT="0" distB="0" distL="0" distR="0" wp14:anchorId="17FCFC47" wp14:editId="5F670103">
+          <wp:inline distT="0" distB="0" distL="0" distR="0" wp14:anchorId="3B22AB7F" wp14:editId="3C19F42A">
             <wp:extent cx="4010025" cy="5334000"/>
             <wp:effectExtent l="0" t="0" r="9525" b="0"/>
-            <wp:docPr id="28" name="Picture 28"/>
+            <wp:docPr id="12" name="Picture 12"/>
             <wp:cNvGraphicFramePr>
               <a:graphicFrameLocks xmlns:a="http://schemas.openxmlformats.org/drawingml/2006/main" noChangeAspect="1"/>
             </wp:cNvGraphicFramePr>
@@ -34963,11 +34955,297 @@
         </w:tc>
       </w:tr>
     </w:tbl>
+    <w:p/>
+    <w:p>
+      <w:pPr>
+        <w:rPr>
+          <w:i/>
+          <w:sz w:val="44"/>
+        </w:rPr>
+      </w:pPr>
+      <w:proofErr w:type="gramStart"/>
+      <w:r>
+        <w:rPr>
+          <w:i/>
+          <w:sz w:val="44"/>
+        </w:rPr>
+        <w:t>1.2  How</w:t>
+      </w:r>
+      <w:proofErr w:type="gramEnd"/>
+      <w:r>
+        <w:rPr>
+          <w:i/>
+          <w:sz w:val="44"/>
+        </w:rPr>
+        <w:t xml:space="preserve">  to do</w:t>
+      </w:r>
+    </w:p>
+    <w:p/>
+    <w:p>
+      <w:pPr>
+        <w:rPr>
+          <w:i/>
+          <w:color w:val="000000" w:themeColor="text1"/>
+          <w:sz w:val="32"/>
+        </w:rPr>
+      </w:pPr>
+    </w:p>
+    <w:p>
+      <w:pPr>
+        <w:rPr>
+          <w:i/>
+          <w:color w:val="000000" w:themeColor="text1"/>
+          <w:sz w:val="32"/>
+        </w:rPr>
+      </w:pPr>
+    </w:p>
+    <w:p>
+      <w:pPr>
+        <w:rPr>
+          <w:i/>
+          <w:color w:val="000000" w:themeColor="text1"/>
+          <w:sz w:val="32"/>
+        </w:rPr>
+      </w:pPr>
+    </w:p>
+    <w:p>
+      <w:pPr>
+        <w:rPr>
+          <w:color w:val="000000" w:themeColor="text1"/>
+          <w:sz w:val="26"/>
+          <w:szCs w:val="26"/>
+        </w:rPr>
+      </w:pPr>
+      <w:r>
+        <w:rPr>
+          <w:i/>
+          <w:color w:val="000000" w:themeColor="text1"/>
+          <w:sz w:val="32"/>
+        </w:rPr>
+        <w:lastRenderedPageBreak/>
+        <w:tab/>
+      </w:r>
+      <w:r>
+        <w:rPr>
+          <w:color w:val="000000" w:themeColor="text1"/>
+          <w:sz w:val="26"/>
+          <w:szCs w:val="26"/>
+        </w:rPr>
+        <w:t>+TextInput email/password</w:t>
+      </w:r>
+    </w:p>
+    <w:p>
+      <w:pPr>
+        <w:rPr>
+          <w:color w:val="000000" w:themeColor="text1"/>
+          <w:sz w:val="26"/>
+          <w:szCs w:val="26"/>
+        </w:rPr>
+      </w:pPr>
+      <w:r>
+        <w:rPr>
+          <w:color w:val="000000" w:themeColor="text1"/>
+          <w:sz w:val="26"/>
+          <w:szCs w:val="26"/>
+        </w:rPr>
+        <w:tab/>
+      </w:r>
+      <w:r>
+        <w:rPr>
+          <w:color w:val="000000" w:themeColor="text1"/>
+          <w:sz w:val="26"/>
+          <w:szCs w:val="26"/>
+        </w:rPr>
+        <w:tab/>
+        <w:t xml:space="preserve">Nhấp vào </w:t>
+      </w:r>
+    </w:p>
+    <w:p>
+      <w:pPr>
+        <w:rPr>
+          <w:color w:val="000000" w:themeColor="text1"/>
+          <w:sz w:val="26"/>
+          <w:szCs w:val="26"/>
+        </w:rPr>
+      </w:pPr>
+      <w:r>
+        <w:rPr>
+          <w:color w:val="000000" w:themeColor="text1"/>
+          <w:sz w:val="26"/>
+          <w:szCs w:val="26"/>
+        </w:rPr>
+        <w:tab/>
+      </w:r>
+      <w:r>
+        <w:rPr>
+          <w:color w:val="000000" w:themeColor="text1"/>
+          <w:sz w:val="26"/>
+          <w:szCs w:val="26"/>
+        </w:rPr>
+        <w:tab/>
+        <w:t>Cho phép nhập username đã đăng ký để đăng nhập</w:t>
+      </w:r>
+    </w:p>
+    <w:p>
+      <w:pPr>
+        <w:rPr>
+          <w:color w:val="000000" w:themeColor="text1"/>
+          <w:sz w:val="26"/>
+          <w:szCs w:val="26"/>
+        </w:rPr>
+      </w:pPr>
+      <w:r>
+        <w:rPr>
+          <w:color w:val="000000" w:themeColor="text1"/>
+          <w:sz w:val="26"/>
+          <w:szCs w:val="26"/>
+        </w:rPr>
+        <w:tab/>
+        <w:t>+Textview password</w:t>
+      </w:r>
+    </w:p>
+    <w:p>
+      <w:pPr>
+        <w:rPr>
+          <w:color w:val="000000" w:themeColor="text1"/>
+          <w:sz w:val="26"/>
+          <w:szCs w:val="26"/>
+        </w:rPr>
+      </w:pPr>
+      <w:r>
+        <w:rPr>
+          <w:color w:val="000000" w:themeColor="text1"/>
+          <w:sz w:val="26"/>
+          <w:szCs w:val="26"/>
+        </w:rPr>
+        <w:tab/>
+      </w:r>
+      <w:r>
+        <w:rPr>
+          <w:color w:val="000000" w:themeColor="text1"/>
+          <w:sz w:val="26"/>
+          <w:szCs w:val="26"/>
+        </w:rPr>
+        <w:tab/>
+        <w:t xml:space="preserve">Nhấp vào </w:t>
+      </w:r>
+    </w:p>
+    <w:p>
+      <w:pPr>
+        <w:rPr>
+          <w:color w:val="000000" w:themeColor="text1"/>
+          <w:sz w:val="26"/>
+          <w:szCs w:val="26"/>
+        </w:rPr>
+      </w:pPr>
+      <w:r>
+        <w:rPr>
+          <w:color w:val="000000" w:themeColor="text1"/>
+          <w:sz w:val="26"/>
+          <w:szCs w:val="26"/>
+        </w:rPr>
+        <w:tab/>
+      </w:r>
+      <w:r>
+        <w:rPr>
+          <w:color w:val="000000" w:themeColor="text1"/>
+          <w:sz w:val="26"/>
+          <w:szCs w:val="26"/>
+        </w:rPr>
+        <w:tab/>
+        <w:t>Cho phép nhập mật khẩu đã đăng ký để đăng nhập</w:t>
+      </w:r>
+    </w:p>
+    <w:p>
+      <w:pPr>
+        <w:rPr>
+          <w:color w:val="000000" w:themeColor="text1"/>
+          <w:sz w:val="26"/>
+          <w:szCs w:val="26"/>
+        </w:rPr>
+      </w:pPr>
+      <w:r>
+        <w:rPr>
+          <w:color w:val="000000" w:themeColor="text1"/>
+          <w:sz w:val="26"/>
+          <w:szCs w:val="26"/>
+        </w:rPr>
+        <w:tab/>
+      </w:r>
+    </w:p>
+    <w:p>
+      <w:pPr>
+        <w:rPr>
+          <w:color w:val="000000" w:themeColor="text1"/>
+          <w:sz w:val="26"/>
+          <w:szCs w:val="26"/>
+        </w:rPr>
+      </w:pPr>
+      <w:r>
+        <w:rPr>
+          <w:color w:val="000000" w:themeColor="text1"/>
+          <w:sz w:val="26"/>
+          <w:szCs w:val="26"/>
+        </w:rPr>
+        <w:tab/>
+        <w:t>+Button login</w:t>
+      </w:r>
+    </w:p>
+    <w:p>
+      <w:pPr>
+        <w:rPr>
+          <w:color w:val="000000" w:themeColor="text1"/>
+          <w:sz w:val="26"/>
+          <w:szCs w:val="26"/>
+        </w:rPr>
+      </w:pPr>
+      <w:r>
+        <w:rPr>
+          <w:color w:val="000000" w:themeColor="text1"/>
+          <w:sz w:val="26"/>
+          <w:szCs w:val="26"/>
+        </w:rPr>
+        <w:tab/>
+      </w:r>
+      <w:r>
+        <w:rPr>
+          <w:color w:val="000000" w:themeColor="text1"/>
+          <w:sz w:val="26"/>
+          <w:szCs w:val="26"/>
+        </w:rPr>
+        <w:tab/>
+        <w:t>Nhấp vào</w:t>
+      </w:r>
+    </w:p>
+    <w:p>
+      <w:pPr>
+        <w:rPr>
+          <w:color w:val="000000" w:themeColor="text1"/>
+          <w:sz w:val="26"/>
+          <w:szCs w:val="26"/>
+        </w:rPr>
+      </w:pPr>
+      <w:r>
+        <w:rPr>
+          <w:color w:val="000000" w:themeColor="text1"/>
+          <w:sz w:val="26"/>
+          <w:szCs w:val="26"/>
+        </w:rPr>
+        <w:tab/>
+      </w:r>
+      <w:r>
+        <w:rPr>
+          <w:color w:val="000000" w:themeColor="text1"/>
+          <w:sz w:val="26"/>
+          <w:szCs w:val="26"/>
+        </w:rPr>
+        <w:tab/>
+        <w:t>Tài khoản đăng nhập thành công và vào trang Home khi tài khoản đã đăng ký.</w:t>
+      </w:r>
+    </w:p>
     <w:p>
       <w:pPr>
         <w:sectPr>
-          <w:headerReference w:type="default" r:id="rId33"/>
-          <w:footerReference w:type="default" r:id="rId34"/>
           <w:pgSz w:w="16840" w:h="11900" w:orient="landscape"/>
           <w:pgMar w:top="1180" w:right="1520" w:bottom="1780" w:left="1600" w:header="840" w:footer="1580" w:gutter="0"/>
           <w:cols w:space="720"/>
@@ -34995,7 +35273,6 @@
         <w:t xml:space="preserve"> </w:t>
       </w:r>
       <w:bookmarkStart w:id="80" w:name="_Toc531712096"/>
-      <w:bookmarkStart w:id="81" w:name="_Toc531767478"/>
       <w:r>
         <w:t xml:space="preserve">Screen </w:t>
       </w:r>
@@ -35003,7 +35280,6 @@
       <w:r>
         <w:t>Quản lý</w:t>
       </w:r>
-      <w:bookmarkEnd w:id="81"/>
     </w:p>
     <w:p>
       <w:pPr>
@@ -35024,10 +35300,10 @@
           <w:lang w:val="en-US"/>
         </w:rPr>
         <w:drawing>
-          <wp:inline distT="0" distB="0" distL="0" distR="0" wp14:anchorId="0D9ECC66" wp14:editId="201425A5">
+          <wp:inline distT="0" distB="0" distL="0" distR="0" wp14:anchorId="4AB8BE9B" wp14:editId="2C7527DC">
             <wp:extent cx="4000500" cy="5314950"/>
             <wp:effectExtent l="0" t="0" r="0" b="0"/>
-            <wp:docPr id="30" name="Picture 30"/>
+            <wp:docPr id="13" name="Picture 13"/>
             <wp:cNvGraphicFramePr>
               <a:graphicFrameLocks xmlns:a="http://schemas.openxmlformats.org/drawingml/2006/main" noChangeAspect="1"/>
             </wp:cNvGraphicFramePr>
@@ -36115,12 +36391,162 @@
         <w:rPr>
           <w:sz w:val="20"/>
         </w:rPr>
+      </w:pPr>
+    </w:p>
+    <w:p>
+      <w:pPr>
+        <w:rPr>
+          <w:sz w:val="20"/>
+        </w:rPr>
+      </w:pPr>
+    </w:p>
+    <w:p>
+      <w:pPr>
+        <w:rPr>
+          <w:sz w:val="20"/>
+        </w:rPr>
+      </w:pPr>
+    </w:p>
+    <w:p>
+      <w:pPr>
+        <w:rPr>
+          <w:i/>
+          <w:sz w:val="20"/>
+        </w:rPr>
+      </w:pPr>
+      <w:r>
+        <w:rPr>
+          <w:i/>
+          <w:sz w:val="40"/>
+        </w:rPr>
+        <w:t>2.3 How to do</w:t>
+      </w:r>
+    </w:p>
+    <w:p>
+      <w:pPr>
+        <w:rPr>
+          <w:color w:val="000000" w:themeColor="text1"/>
+          <w:sz w:val="26"/>
+          <w:szCs w:val="26"/>
+        </w:rPr>
+      </w:pPr>
+      <w:r>
+        <w:rPr>
+          <w:color w:val="000000" w:themeColor="text1"/>
+          <w:sz w:val="26"/>
+          <w:szCs w:val="26"/>
+        </w:rPr>
+        <w:lastRenderedPageBreak/>
+        <w:tab/>
+        <w:t>+Button quản lý sinh viên</w:t>
+      </w:r>
+    </w:p>
+    <w:p>
+      <w:pPr>
+        <w:rPr>
+          <w:color w:val="000000" w:themeColor="text1"/>
+          <w:sz w:val="26"/>
+          <w:szCs w:val="26"/>
+        </w:rPr>
+      </w:pPr>
+      <w:r>
+        <w:rPr>
+          <w:color w:val="000000" w:themeColor="text1"/>
+          <w:sz w:val="26"/>
+          <w:szCs w:val="26"/>
+        </w:rPr>
+        <w:tab/>
+      </w:r>
+      <w:r>
+        <w:rPr>
+          <w:color w:val="000000" w:themeColor="text1"/>
+          <w:sz w:val="26"/>
+          <w:szCs w:val="26"/>
+        </w:rPr>
+        <w:tab/>
+        <w:t>Nhấp vào chuyển qua giao diện quản lý sinh viên</w:t>
+      </w:r>
+    </w:p>
+    <w:p>
+      <w:pPr>
+        <w:ind w:firstLine="720"/>
+        <w:rPr>
+          <w:color w:val="000000" w:themeColor="text1"/>
+          <w:sz w:val="26"/>
+          <w:szCs w:val="26"/>
+        </w:rPr>
+      </w:pPr>
+      <w:r>
+        <w:rPr>
+          <w:color w:val="000000" w:themeColor="text1"/>
+          <w:sz w:val="26"/>
+          <w:szCs w:val="26"/>
+        </w:rPr>
+        <w:t xml:space="preserve">+Button quản lý lớp </w:t>
+      </w:r>
+    </w:p>
+    <w:p>
+      <w:pPr>
+        <w:ind w:left="720" w:firstLine="720"/>
+        <w:rPr>
+          <w:sz w:val="20"/>
+        </w:rPr>
+      </w:pPr>
+      <w:r>
+        <w:rPr>
+          <w:color w:val="000000" w:themeColor="text1"/>
+          <w:sz w:val="26"/>
+          <w:szCs w:val="26"/>
+        </w:rPr>
+        <w:t>Nhấp vào chuyển qua giao diện quản lý lớp</w:t>
+      </w:r>
+    </w:p>
+    <w:p>
+      <w:pPr>
+        <w:ind w:left="720"/>
+        <w:rPr>
+          <w:color w:val="000000" w:themeColor="text1"/>
+          <w:sz w:val="26"/>
+          <w:szCs w:val="26"/>
+        </w:rPr>
+      </w:pPr>
+      <w:r>
+        <w:rPr>
+          <w:color w:val="000000" w:themeColor="text1"/>
+          <w:sz w:val="26"/>
+          <w:szCs w:val="26"/>
+        </w:rPr>
+        <w:t xml:space="preserve">+Button đăng xuất </w:t>
+      </w:r>
+    </w:p>
+    <w:p>
+      <w:pPr>
+        <w:rPr>
+          <w:sz w:val="20"/>
+        </w:rPr>
         <w:sectPr>
           <w:pgSz w:w="16840" w:h="11900" w:orient="landscape"/>
           <w:pgMar w:top="1180" w:right="1520" w:bottom="1780" w:left="1600" w:header="840" w:footer="1580" w:gutter="0"/>
           <w:cols w:space="720"/>
         </w:sectPr>
       </w:pPr>
+      <w:r>
+        <w:rPr>
+          <w:color w:val="000000" w:themeColor="text1"/>
+          <w:sz w:val="26"/>
+          <w:szCs w:val="26"/>
+        </w:rPr>
+        <w:tab/>
+      </w:r>
+      <w:r>
+        <w:rPr>
+          <w:color w:val="000000" w:themeColor="text1"/>
+          <w:sz w:val="26"/>
+          <w:szCs w:val="26"/>
+        </w:rPr>
+        <w:tab/>
+        <w:t>Nhấp vào chuyển qua giao diện đăng nhập</w:t>
+      </w:r>
     </w:p>
     <w:p>
       <w:pPr>
@@ -36128,8 +36554,8 @@
           <w:sz w:val="20"/>
         </w:rPr>
       </w:pPr>
-      <w:bookmarkStart w:id="82" w:name="2.1_xxx_screen"/>
-      <w:bookmarkEnd w:id="82"/>
+      <w:bookmarkStart w:id="81" w:name="2.1_xxx_screen"/>
+      <w:bookmarkEnd w:id="81"/>
     </w:p>
     <w:p>
       <w:pPr>
@@ -36157,16 +36583,14 @@
       <w:r>
         <w:t xml:space="preserve"> </w:t>
       </w:r>
-      <w:bookmarkStart w:id="83" w:name="_Toc531712097"/>
-      <w:bookmarkStart w:id="84" w:name="_Toc531767479"/>
+      <w:bookmarkStart w:id="82" w:name="_Toc531712097"/>
       <w:r>
         <w:t>Quản lý sinh viên</w:t>
       </w:r>
       <w:r>
         <w:t xml:space="preserve"> screen</w:t>
       </w:r>
-      <w:bookmarkEnd w:id="83"/>
-      <w:bookmarkEnd w:id="84"/>
+      <w:bookmarkEnd w:id="82"/>
     </w:p>
     <w:p>
       <w:pPr>
@@ -36188,10 +36612,10 @@
         </w:rPr>
         <w:lastRenderedPageBreak/>
         <w:drawing>
-          <wp:inline distT="0" distB="0" distL="0" distR="0" wp14:anchorId="3FF4F472" wp14:editId="33529A86">
+          <wp:inline distT="0" distB="0" distL="0" distR="0" wp14:anchorId="2586FDD0" wp14:editId="46C3D4B3">
             <wp:extent cx="3981450" cy="5314950"/>
             <wp:effectExtent l="0" t="0" r="0" b="0"/>
-            <wp:docPr id="31" name="Picture 31"/>
+            <wp:docPr id="14" name="Picture 14"/>
             <wp:cNvGraphicFramePr>
               <a:graphicFrameLocks xmlns:a="http://schemas.openxmlformats.org/drawingml/2006/main" noChangeAspect="1"/>
             </wp:cNvGraphicFramePr>
@@ -38691,7 +39115,538 @@
     <w:p>
       <w:pPr>
         <w:rPr>
-          <w:sz w:val="20"/>
+          <w:i/>
+          <w:sz w:val="40"/>
+        </w:rPr>
+      </w:pPr>
+      <w:r>
+        <w:rPr>
+          <w:i/>
+          <w:sz w:val="40"/>
+        </w:rPr>
+        <w:t>3.3 How to do</w:t>
+      </w:r>
+    </w:p>
+    <w:p>
+      <w:pPr>
+        <w:rPr>
+          <w:i/>
+          <w:sz w:val="40"/>
+        </w:rPr>
+      </w:pPr>
+    </w:p>
+    <w:p>
+      <w:pPr>
+        <w:rPr>
+          <w:i/>
+          <w:sz w:val="40"/>
+        </w:rPr>
+      </w:pPr>
+    </w:p>
+    <w:p>
+      <w:pPr>
+        <w:rPr>
+          <w:color w:val="000000" w:themeColor="text1"/>
+          <w:sz w:val="26"/>
+          <w:szCs w:val="26"/>
+        </w:rPr>
+      </w:pPr>
+      <w:r>
+        <w:rPr>
+          <w:sz w:val="40"/>
+        </w:rPr>
+        <w:lastRenderedPageBreak/>
+        <w:tab/>
+      </w:r>
+      <w:r>
+        <w:rPr>
+          <w:color w:val="000000" w:themeColor="text1"/>
+          <w:sz w:val="26"/>
+          <w:szCs w:val="26"/>
+        </w:rPr>
+        <w:t>+TextInput ID</w:t>
+      </w:r>
+    </w:p>
+    <w:p>
+      <w:pPr>
+        <w:rPr>
+          <w:color w:val="000000" w:themeColor="text1"/>
+          <w:sz w:val="26"/>
+          <w:szCs w:val="26"/>
+        </w:rPr>
+      </w:pPr>
+      <w:r>
+        <w:rPr>
+          <w:color w:val="000000" w:themeColor="text1"/>
+          <w:sz w:val="26"/>
+          <w:szCs w:val="26"/>
+        </w:rPr>
+        <w:tab/>
+      </w:r>
+      <w:r>
+        <w:rPr>
+          <w:color w:val="000000" w:themeColor="text1"/>
+          <w:sz w:val="26"/>
+          <w:szCs w:val="26"/>
+        </w:rPr>
+        <w:tab/>
+        <w:t xml:space="preserve">Nhấp vào </w:t>
+      </w:r>
+    </w:p>
+    <w:p>
+      <w:pPr>
+        <w:rPr>
+          <w:color w:val="000000" w:themeColor="text1"/>
+          <w:sz w:val="26"/>
+          <w:szCs w:val="26"/>
+        </w:rPr>
+      </w:pPr>
+      <w:r>
+        <w:rPr>
+          <w:color w:val="000000" w:themeColor="text1"/>
+          <w:sz w:val="26"/>
+          <w:szCs w:val="26"/>
+        </w:rPr>
+        <w:tab/>
+      </w:r>
+      <w:r>
+        <w:rPr>
+          <w:color w:val="000000" w:themeColor="text1"/>
+          <w:sz w:val="26"/>
+          <w:szCs w:val="26"/>
+        </w:rPr>
+        <w:tab/>
+        <w:t>Cho phép nhập ID để hiện thông tin sinh viên</w:t>
+      </w:r>
+    </w:p>
+    <w:p>
+      <w:pPr>
+        <w:rPr>
+          <w:color w:val="000000" w:themeColor="text1"/>
+          <w:sz w:val="26"/>
+          <w:szCs w:val="26"/>
+        </w:rPr>
+      </w:pPr>
+      <w:r>
+        <w:rPr>
+          <w:color w:val="000000" w:themeColor="text1"/>
+          <w:sz w:val="26"/>
+          <w:szCs w:val="26"/>
+        </w:rPr>
+        <w:tab/>
+        <w:t>+Textview name</w:t>
+      </w:r>
+    </w:p>
+    <w:p>
+      <w:pPr>
+        <w:rPr>
+          <w:color w:val="000000" w:themeColor="text1"/>
+          <w:sz w:val="26"/>
+          <w:szCs w:val="26"/>
+        </w:rPr>
+      </w:pPr>
+      <w:r>
+        <w:rPr>
+          <w:color w:val="000000" w:themeColor="text1"/>
+          <w:sz w:val="26"/>
+          <w:szCs w:val="26"/>
+        </w:rPr>
+        <w:tab/>
+      </w:r>
+      <w:r>
+        <w:rPr>
+          <w:color w:val="000000" w:themeColor="text1"/>
+          <w:sz w:val="26"/>
+          <w:szCs w:val="26"/>
+        </w:rPr>
+        <w:tab/>
+        <w:t xml:space="preserve">Nhấp vào </w:t>
+      </w:r>
+    </w:p>
+    <w:p>
+      <w:pPr>
+        <w:rPr>
+          <w:color w:val="000000" w:themeColor="text1"/>
+          <w:sz w:val="26"/>
+          <w:szCs w:val="26"/>
+        </w:rPr>
+      </w:pPr>
+      <w:r>
+        <w:rPr>
+          <w:color w:val="000000" w:themeColor="text1"/>
+          <w:sz w:val="26"/>
+          <w:szCs w:val="26"/>
+        </w:rPr>
+        <w:tab/>
+      </w:r>
+      <w:r>
+        <w:rPr>
+          <w:color w:val="000000" w:themeColor="text1"/>
+          <w:sz w:val="26"/>
+          <w:szCs w:val="26"/>
+        </w:rPr>
+        <w:tab/>
+        <w:t>Cho phép nhập name để hiện thông tin sinh viên</w:t>
+      </w:r>
+    </w:p>
+    <w:p>
+      <w:pPr>
+        <w:rPr>
+          <w:color w:val="000000" w:themeColor="text1"/>
+          <w:sz w:val="26"/>
+          <w:szCs w:val="26"/>
+        </w:rPr>
+      </w:pPr>
+      <w:r>
+        <w:rPr>
+          <w:color w:val="000000" w:themeColor="text1"/>
+          <w:sz w:val="26"/>
+          <w:szCs w:val="26"/>
+        </w:rPr>
+        <w:tab/>
+        <w:t>+TextInput Birthday</w:t>
+      </w:r>
+    </w:p>
+    <w:p>
+      <w:pPr>
+        <w:rPr>
+          <w:color w:val="000000" w:themeColor="text1"/>
+          <w:sz w:val="26"/>
+          <w:szCs w:val="26"/>
+        </w:rPr>
+      </w:pPr>
+      <w:r>
+        <w:rPr>
+          <w:color w:val="000000" w:themeColor="text1"/>
+          <w:sz w:val="26"/>
+          <w:szCs w:val="26"/>
+        </w:rPr>
+        <w:tab/>
+      </w:r>
+      <w:r>
+        <w:rPr>
+          <w:color w:val="000000" w:themeColor="text1"/>
+          <w:sz w:val="26"/>
+          <w:szCs w:val="26"/>
+        </w:rPr>
+        <w:tab/>
+        <w:t xml:space="preserve">Nhấp vào </w:t>
+      </w:r>
+    </w:p>
+    <w:p>
+      <w:pPr>
+        <w:rPr>
+          <w:color w:val="000000" w:themeColor="text1"/>
+          <w:sz w:val="26"/>
+          <w:szCs w:val="26"/>
+        </w:rPr>
+      </w:pPr>
+      <w:r>
+        <w:rPr>
+          <w:color w:val="000000" w:themeColor="text1"/>
+          <w:sz w:val="26"/>
+          <w:szCs w:val="26"/>
+        </w:rPr>
+        <w:tab/>
+      </w:r>
+      <w:r>
+        <w:rPr>
+          <w:color w:val="000000" w:themeColor="text1"/>
+          <w:sz w:val="26"/>
+          <w:szCs w:val="26"/>
+        </w:rPr>
+        <w:tab/>
+        <w:t>Cho phép nhập Birthday để hiện thông tin sinh viên</w:t>
+      </w:r>
+    </w:p>
+    <w:p>
+      <w:pPr>
+        <w:rPr>
+          <w:color w:val="000000" w:themeColor="text1"/>
+          <w:sz w:val="26"/>
+          <w:szCs w:val="26"/>
+        </w:rPr>
+      </w:pPr>
+      <w:r>
+        <w:rPr>
+          <w:color w:val="000000" w:themeColor="text1"/>
+          <w:sz w:val="26"/>
+          <w:szCs w:val="26"/>
+        </w:rPr>
+        <w:tab/>
+        <w:t>+Textview Address</w:t>
+      </w:r>
+    </w:p>
+    <w:p>
+      <w:pPr>
+        <w:rPr>
+          <w:color w:val="000000" w:themeColor="text1"/>
+          <w:sz w:val="26"/>
+          <w:szCs w:val="26"/>
+        </w:rPr>
+      </w:pPr>
+      <w:r>
+        <w:rPr>
+          <w:color w:val="000000" w:themeColor="text1"/>
+          <w:sz w:val="26"/>
+          <w:szCs w:val="26"/>
+        </w:rPr>
+        <w:tab/>
+      </w:r>
+      <w:r>
+        <w:rPr>
+          <w:color w:val="000000" w:themeColor="text1"/>
+          <w:sz w:val="26"/>
+          <w:szCs w:val="26"/>
+        </w:rPr>
+        <w:tab/>
+        <w:t xml:space="preserve">Nhấp vào </w:t>
+      </w:r>
+    </w:p>
+    <w:p>
+      <w:pPr>
+        <w:rPr>
+          <w:color w:val="000000" w:themeColor="text1"/>
+          <w:sz w:val="26"/>
+          <w:szCs w:val="26"/>
+        </w:rPr>
+      </w:pPr>
+      <w:r>
+        <w:rPr>
+          <w:color w:val="000000" w:themeColor="text1"/>
+          <w:sz w:val="26"/>
+          <w:szCs w:val="26"/>
+        </w:rPr>
+        <w:tab/>
+      </w:r>
+      <w:r>
+        <w:rPr>
+          <w:color w:val="000000" w:themeColor="text1"/>
+          <w:sz w:val="26"/>
+          <w:szCs w:val="26"/>
+        </w:rPr>
+        <w:tab/>
+        <w:t>Cho phép nhập Address để hiện thông tin sinh viên</w:t>
+      </w:r>
+    </w:p>
+    <w:p>
+      <w:pPr>
+        <w:ind w:firstLine="720"/>
+        <w:rPr>
+          <w:color w:val="000000" w:themeColor="text1"/>
+          <w:sz w:val="26"/>
+          <w:szCs w:val="26"/>
+        </w:rPr>
+      </w:pPr>
+      <w:r>
+        <w:rPr>
+          <w:color w:val="000000" w:themeColor="text1"/>
+          <w:sz w:val="26"/>
+          <w:szCs w:val="26"/>
+        </w:rPr>
+        <w:t>+Textview number phone</w:t>
+      </w:r>
+    </w:p>
+    <w:p>
+      <w:pPr>
+        <w:rPr>
+          <w:color w:val="000000" w:themeColor="text1"/>
+          <w:sz w:val="26"/>
+          <w:szCs w:val="26"/>
+        </w:rPr>
+      </w:pPr>
+      <w:r>
+        <w:rPr>
+          <w:color w:val="000000" w:themeColor="text1"/>
+          <w:sz w:val="26"/>
+          <w:szCs w:val="26"/>
+        </w:rPr>
+        <w:tab/>
+      </w:r>
+      <w:r>
+        <w:rPr>
+          <w:color w:val="000000" w:themeColor="text1"/>
+          <w:sz w:val="26"/>
+          <w:szCs w:val="26"/>
+        </w:rPr>
+        <w:tab/>
+        <w:t xml:space="preserve">Nhấp vào </w:t>
+      </w:r>
+    </w:p>
+    <w:p>
+      <w:pPr>
+        <w:rPr>
+          <w:color w:val="000000" w:themeColor="text1"/>
+          <w:sz w:val="26"/>
+          <w:szCs w:val="26"/>
+        </w:rPr>
+      </w:pPr>
+      <w:r>
+        <w:rPr>
+          <w:color w:val="000000" w:themeColor="text1"/>
+          <w:sz w:val="26"/>
+          <w:szCs w:val="26"/>
+        </w:rPr>
+        <w:tab/>
+      </w:r>
+      <w:r>
+        <w:rPr>
+          <w:color w:val="000000" w:themeColor="text1"/>
+          <w:sz w:val="26"/>
+          <w:szCs w:val="26"/>
+        </w:rPr>
+        <w:tab/>
+        <w:t>Cho phép nhập number phone để hiện thông tin sinh viên</w:t>
+      </w:r>
+    </w:p>
+    <w:p>
+      <w:pPr>
+        <w:rPr>
+          <w:color w:val="000000" w:themeColor="text1"/>
+          <w:sz w:val="26"/>
+          <w:szCs w:val="26"/>
+        </w:rPr>
+      </w:pPr>
+      <w:r>
+        <w:rPr>
+          <w:color w:val="000000" w:themeColor="text1"/>
+          <w:sz w:val="26"/>
+          <w:szCs w:val="26"/>
+        </w:rPr>
+        <w:tab/>
+        <w:t xml:space="preserve">+Button thêm, xóa, </w:t>
+      </w:r>
+      <w:proofErr w:type="gramStart"/>
+      <w:r>
+        <w:rPr>
+          <w:color w:val="000000" w:themeColor="text1"/>
+          <w:sz w:val="26"/>
+          <w:szCs w:val="26"/>
+        </w:rPr>
+        <w:t>sửa</w:t>
+      </w:r>
+      <w:proofErr w:type="gramEnd"/>
+    </w:p>
+    <w:p>
+      <w:pPr>
+        <w:rPr>
+          <w:color w:val="000000" w:themeColor="text1"/>
+          <w:sz w:val="26"/>
+          <w:szCs w:val="26"/>
+        </w:rPr>
+      </w:pPr>
+      <w:r>
+        <w:rPr>
+          <w:color w:val="000000" w:themeColor="text1"/>
+          <w:sz w:val="26"/>
+          <w:szCs w:val="26"/>
+        </w:rPr>
+        <w:tab/>
+      </w:r>
+      <w:r>
+        <w:rPr>
+          <w:color w:val="000000" w:themeColor="text1"/>
+          <w:sz w:val="26"/>
+          <w:szCs w:val="26"/>
+        </w:rPr>
+        <w:tab/>
+        <w:t>Nhấp vào</w:t>
+      </w:r>
+    </w:p>
+    <w:p>
+      <w:pPr>
+        <w:rPr>
+          <w:color w:val="000000" w:themeColor="text1"/>
+          <w:sz w:val="26"/>
+          <w:szCs w:val="26"/>
+        </w:rPr>
+      </w:pPr>
+      <w:r>
+        <w:rPr>
+          <w:color w:val="000000" w:themeColor="text1"/>
+          <w:sz w:val="26"/>
+          <w:szCs w:val="26"/>
+        </w:rPr>
+        <w:tab/>
+      </w:r>
+      <w:r>
+        <w:rPr>
+          <w:color w:val="000000" w:themeColor="text1"/>
+          <w:sz w:val="26"/>
+          <w:szCs w:val="26"/>
+        </w:rPr>
+        <w:tab/>
+        <w:t>Cho phép ta tìm sinh viên khi đã nhập đủ các trường phía trên để tìm kím.</w:t>
+      </w:r>
+    </w:p>
+    <w:p>
+      <w:pPr>
+        <w:rPr>
+          <w:color w:val="000000" w:themeColor="text1"/>
+          <w:sz w:val="26"/>
+          <w:szCs w:val="26"/>
+        </w:rPr>
+      </w:pPr>
+      <w:r>
+        <w:rPr>
+          <w:color w:val="000000" w:themeColor="text1"/>
+          <w:sz w:val="26"/>
+          <w:szCs w:val="26"/>
+        </w:rPr>
+        <w:tab/>
+      </w:r>
+      <w:r>
+        <w:rPr>
+          <w:color w:val="000000" w:themeColor="text1"/>
+          <w:sz w:val="26"/>
+          <w:szCs w:val="26"/>
+        </w:rPr>
+        <w:tab/>
+        <w:t xml:space="preserve">“Thêm” cho phép ta thêm sinh </w:t>
+      </w:r>
+      <w:proofErr w:type="gramStart"/>
+      <w:r>
+        <w:rPr>
+          <w:color w:val="000000" w:themeColor="text1"/>
+          <w:sz w:val="26"/>
+          <w:szCs w:val="26"/>
+        </w:rPr>
+        <w:t>viên .</w:t>
+      </w:r>
+      <w:proofErr w:type="gramEnd"/>
+    </w:p>
+    <w:p>
+      <w:pPr>
+        <w:rPr>
+          <w:color w:val="000000" w:themeColor="text1"/>
+          <w:sz w:val="26"/>
+          <w:szCs w:val="26"/>
+        </w:rPr>
+      </w:pPr>
+      <w:r>
+        <w:rPr>
+          <w:color w:val="000000" w:themeColor="text1"/>
+          <w:sz w:val="26"/>
+          <w:szCs w:val="26"/>
+        </w:rPr>
+        <w:tab/>
+      </w:r>
+      <w:r>
+        <w:rPr>
+          <w:color w:val="000000" w:themeColor="text1"/>
+          <w:sz w:val="26"/>
+          <w:szCs w:val="26"/>
+        </w:rPr>
+        <w:tab/>
+        <w:t>“Xóa” cho phép ta xóa sinh viên mà người dùng muốn</w:t>
+      </w:r>
+    </w:p>
+    <w:p>
+      <w:pPr>
+        <w:rPr>
+          <w:color w:val="000000" w:themeColor="text1"/>
+          <w:sz w:val="26"/>
+          <w:szCs w:val="26"/>
         </w:rPr>
         <w:sectPr>
           <w:pgSz w:w="16840" w:h="11900" w:orient="landscape"/>
@@ -38699,6 +39654,54 @@
           <w:cols w:space="720"/>
         </w:sectPr>
       </w:pPr>
+      <w:r>
+        <w:rPr>
+          <w:color w:val="000000" w:themeColor="text1"/>
+          <w:sz w:val="26"/>
+          <w:szCs w:val="26"/>
+        </w:rPr>
+        <w:tab/>
+      </w:r>
+      <w:r>
+        <w:rPr>
+          <w:color w:val="000000" w:themeColor="text1"/>
+          <w:sz w:val="26"/>
+          <w:szCs w:val="26"/>
+        </w:rPr>
+        <w:tab/>
+        <w:t>“Sửa” cho phép người dùng sửa thông tin sinh viên</w:t>
+      </w:r>
+    </w:p>
+    <w:p>
+      <w:pPr>
+        <w:tabs>
+          <w:tab w:val="left" w:pos="7395"/>
+        </w:tabs>
+        <w:rPr>
+          <w:sz w:val="40"/>
+        </w:rPr>
+      </w:pPr>
+    </w:p>
+    <w:p>
+      <w:pPr>
+        <w:tabs>
+          <w:tab w:val="left" w:pos="7395"/>
+        </w:tabs>
+        <w:rPr>
+          <w:sz w:val="40"/>
+        </w:rPr>
+        <w:sectPr>
+          <w:pgSz w:w="16840" w:h="11900" w:orient="landscape"/>
+          <w:pgMar w:top="1180" w:right="1520" w:bottom="1780" w:left="1600" w:header="840" w:footer="1580" w:gutter="0"/>
+          <w:cols w:space="720"/>
+        </w:sectPr>
+      </w:pPr>
+      <w:r>
+        <w:rPr>
+          <w:sz w:val="40"/>
+        </w:rPr>
+        <w:tab/>
+      </w:r>
     </w:p>
     <w:p>
       <w:pPr>
@@ -38723,16 +39726,14 @@
         <w:lastRenderedPageBreak/>
         <w:t xml:space="preserve"> </w:t>
       </w:r>
-      <w:bookmarkStart w:id="85" w:name="_Toc531712098"/>
-      <w:bookmarkStart w:id="86" w:name="_Toc531767480"/>
+      <w:bookmarkStart w:id="83" w:name="_Toc531712098"/>
       <w:r>
         <w:t>Quản Lý lớp</w:t>
       </w:r>
       <w:r>
         <w:t xml:space="preserve"> screen</w:t>
       </w:r>
-      <w:bookmarkEnd w:id="85"/>
-      <w:bookmarkEnd w:id="86"/>
+      <w:bookmarkEnd w:id="83"/>
     </w:p>
     <w:p>
       <w:pPr>
@@ -38752,8 +39753,9 @@
           <w:noProof/>
           <w:lang w:val="en-US"/>
         </w:rPr>
+        <w:lastRenderedPageBreak/>
         <w:drawing>
-          <wp:inline distT="0" distB="0" distL="0" distR="0" wp14:anchorId="02FEC9BF" wp14:editId="038E474F">
+          <wp:inline distT="0" distB="0" distL="0" distR="0" wp14:anchorId="61C3C372" wp14:editId="2E2DE640">
             <wp:extent cx="3962400" cy="5334000"/>
             <wp:effectExtent l="0" t="0" r="0" b="0"/>
             <wp:docPr id="16" name="Picture 16"/>
@@ -39267,7 +40269,6 @@
                 <w:sz w:val="24"/>
                 <w:szCs w:val="24"/>
               </w:rPr>
-              <w:lastRenderedPageBreak/>
               <w:t>Color :#</w:t>
             </w:r>
             <w:r>
@@ -40065,6 +41066,7 @@
                 <w:szCs w:val="24"/>
                 <w:shd w:val="clear" w:color="auto" w:fill="FFFFFF"/>
               </w:rPr>
+              <w:lastRenderedPageBreak/>
               <w:t>textAlign</w:t>
             </w:r>
             <w:proofErr w:type="gramEnd"/>
@@ -40371,20 +41373,356 @@
     </w:p>
     <w:p>
       <w:pPr>
+        <w:pStyle w:val="BodyText"/>
+        <w:spacing w:before="1" w:line="360" w:lineRule="auto"/>
+        <w:ind w:right="115"/>
+        <w:jc w:val="both"/>
+      </w:pPr>
+    </w:p>
+    <w:p>
+      <w:pPr>
+        <w:pStyle w:val="BodyText"/>
+        <w:spacing w:before="1" w:line="360" w:lineRule="auto"/>
+        <w:ind w:right="115"/>
+        <w:jc w:val="both"/>
+        <w:rPr>
+          <w:sz w:val="40"/>
+        </w:rPr>
+      </w:pPr>
+      <w:r>
+        <w:rPr>
+          <w:sz w:val="40"/>
+        </w:rPr>
+        <w:t>4.1 How to Do</w:t>
+      </w:r>
+    </w:p>
+    <w:p>
+      <w:pPr>
+        <w:ind w:firstLine="720"/>
+        <w:rPr>
+          <w:color w:val="000000" w:themeColor="text1"/>
+          <w:sz w:val="26"/>
+          <w:szCs w:val="26"/>
+        </w:rPr>
+      </w:pPr>
+      <w:r>
+        <w:rPr>
+          <w:color w:val="000000" w:themeColor="text1"/>
+          <w:sz w:val="26"/>
+          <w:szCs w:val="26"/>
+        </w:rPr>
+        <w:t>+TextInput name</w:t>
+      </w:r>
+    </w:p>
+    <w:p>
+      <w:pPr>
+        <w:rPr>
+          <w:color w:val="000000" w:themeColor="text1"/>
+          <w:sz w:val="26"/>
+          <w:szCs w:val="26"/>
+        </w:rPr>
+      </w:pPr>
+      <w:r>
+        <w:rPr>
+          <w:color w:val="000000" w:themeColor="text1"/>
+          <w:sz w:val="26"/>
+          <w:szCs w:val="26"/>
+        </w:rPr>
+        <w:tab/>
+      </w:r>
+      <w:r>
+        <w:rPr>
+          <w:color w:val="000000" w:themeColor="text1"/>
+          <w:sz w:val="26"/>
+          <w:szCs w:val="26"/>
+        </w:rPr>
+        <w:tab/>
+        <w:t xml:space="preserve">Nhấp vào </w:t>
+      </w:r>
+    </w:p>
+    <w:p>
+      <w:pPr>
+        <w:rPr>
+          <w:color w:val="000000" w:themeColor="text1"/>
+          <w:sz w:val="26"/>
+          <w:szCs w:val="26"/>
+        </w:rPr>
+      </w:pPr>
+      <w:r>
+        <w:rPr>
+          <w:color w:val="000000" w:themeColor="text1"/>
+          <w:sz w:val="26"/>
+          <w:szCs w:val="26"/>
+        </w:rPr>
+        <w:tab/>
+      </w:r>
+      <w:r>
+        <w:rPr>
+          <w:color w:val="000000" w:themeColor="text1"/>
+          <w:sz w:val="26"/>
+          <w:szCs w:val="26"/>
+        </w:rPr>
+        <w:tab/>
+        <w:t>Cho phép nhập name để hiện thông tin lớp</w:t>
+      </w:r>
+    </w:p>
+    <w:p>
+      <w:pPr>
+        <w:rPr>
+          <w:color w:val="000000" w:themeColor="text1"/>
+          <w:sz w:val="26"/>
+          <w:szCs w:val="26"/>
+        </w:rPr>
+      </w:pPr>
+      <w:r>
+        <w:rPr>
+          <w:color w:val="000000" w:themeColor="text1"/>
+          <w:sz w:val="26"/>
+          <w:szCs w:val="26"/>
+        </w:rPr>
+        <w:tab/>
+        <w:t>+Textview code</w:t>
+      </w:r>
+    </w:p>
+    <w:p>
+      <w:pPr>
+        <w:rPr>
+          <w:color w:val="000000" w:themeColor="text1"/>
+          <w:sz w:val="26"/>
+          <w:szCs w:val="26"/>
+        </w:rPr>
+      </w:pPr>
+      <w:r>
+        <w:rPr>
+          <w:color w:val="000000" w:themeColor="text1"/>
+          <w:sz w:val="26"/>
+          <w:szCs w:val="26"/>
+        </w:rPr>
+        <w:tab/>
+      </w:r>
+      <w:r>
+        <w:rPr>
+          <w:color w:val="000000" w:themeColor="text1"/>
+          <w:sz w:val="26"/>
+          <w:szCs w:val="26"/>
+        </w:rPr>
+        <w:tab/>
+        <w:t xml:space="preserve">Nhấp vào </w:t>
+      </w:r>
+    </w:p>
+    <w:p>
+      <w:pPr>
+        <w:rPr>
+          <w:color w:val="000000" w:themeColor="text1"/>
+          <w:sz w:val="26"/>
+          <w:szCs w:val="26"/>
+        </w:rPr>
+      </w:pPr>
+      <w:r>
+        <w:rPr>
+          <w:color w:val="000000" w:themeColor="text1"/>
+          <w:sz w:val="26"/>
+          <w:szCs w:val="26"/>
+        </w:rPr>
+        <w:tab/>
+      </w:r>
+      <w:r>
+        <w:rPr>
+          <w:color w:val="000000" w:themeColor="text1"/>
+          <w:sz w:val="26"/>
+          <w:szCs w:val="26"/>
+        </w:rPr>
+        <w:tab/>
+        <w:t>Cho phép nhập code để hiện thông tin lớp</w:t>
+      </w:r>
+    </w:p>
+    <w:p>
+      <w:pPr>
+        <w:rPr>
+          <w:color w:val="000000" w:themeColor="text1"/>
+          <w:sz w:val="26"/>
+          <w:szCs w:val="26"/>
+        </w:rPr>
+      </w:pPr>
+      <w:r>
+        <w:rPr>
+          <w:color w:val="000000" w:themeColor="text1"/>
+          <w:sz w:val="26"/>
+          <w:szCs w:val="26"/>
+        </w:rPr>
+        <w:tab/>
+        <w:t xml:space="preserve">+Button thêm, xóa, </w:t>
+      </w:r>
+      <w:proofErr w:type="gramStart"/>
+      <w:r>
+        <w:rPr>
+          <w:color w:val="000000" w:themeColor="text1"/>
+          <w:sz w:val="26"/>
+          <w:szCs w:val="26"/>
+        </w:rPr>
+        <w:t>sửa</w:t>
+      </w:r>
+      <w:proofErr w:type="gramEnd"/>
+    </w:p>
+    <w:p>
+      <w:pPr>
+        <w:rPr>
+          <w:color w:val="000000" w:themeColor="text1"/>
+          <w:sz w:val="26"/>
+          <w:szCs w:val="26"/>
+        </w:rPr>
+      </w:pPr>
+      <w:r>
+        <w:rPr>
+          <w:color w:val="000000" w:themeColor="text1"/>
+          <w:sz w:val="26"/>
+          <w:szCs w:val="26"/>
+        </w:rPr>
+        <w:tab/>
+      </w:r>
+      <w:r>
+        <w:rPr>
+          <w:color w:val="000000" w:themeColor="text1"/>
+          <w:sz w:val="26"/>
+          <w:szCs w:val="26"/>
+        </w:rPr>
+        <w:tab/>
+        <w:t>Nhấp vào</w:t>
+      </w:r>
+    </w:p>
+    <w:p>
+      <w:pPr>
+        <w:rPr>
+          <w:color w:val="000000" w:themeColor="text1"/>
+          <w:sz w:val="26"/>
+          <w:szCs w:val="26"/>
+        </w:rPr>
+      </w:pPr>
+      <w:r>
+        <w:rPr>
+          <w:color w:val="000000" w:themeColor="text1"/>
+          <w:sz w:val="26"/>
+          <w:szCs w:val="26"/>
+        </w:rPr>
+        <w:tab/>
+      </w:r>
+      <w:r>
+        <w:rPr>
+          <w:color w:val="000000" w:themeColor="text1"/>
+          <w:sz w:val="26"/>
+          <w:szCs w:val="26"/>
+        </w:rPr>
+        <w:tab/>
+        <w:t xml:space="preserve">Cho phép ta tìm lớp </w:t>
+      </w:r>
+      <w:r>
+        <w:rPr>
+          <w:color w:val="000000" w:themeColor="text1"/>
+          <w:sz w:val="26"/>
+          <w:szCs w:val="26"/>
+        </w:rPr>
+        <w:t>khi đã nhập đủ các trường phía trên để tìm kím.</w:t>
+      </w:r>
+    </w:p>
+    <w:p>
+      <w:pPr>
+        <w:rPr>
+          <w:color w:val="000000" w:themeColor="text1"/>
+          <w:sz w:val="26"/>
+          <w:szCs w:val="26"/>
+        </w:rPr>
+      </w:pPr>
+      <w:r>
+        <w:rPr>
+          <w:color w:val="000000" w:themeColor="text1"/>
+          <w:sz w:val="26"/>
+          <w:szCs w:val="26"/>
+        </w:rPr>
+        <w:tab/>
+      </w:r>
+      <w:r>
+        <w:rPr>
+          <w:color w:val="000000" w:themeColor="text1"/>
+          <w:sz w:val="26"/>
+          <w:szCs w:val="26"/>
+        </w:rPr>
+        <w:tab/>
+        <w:t>“Thêm” cho phép ta thêm lớp.</w:t>
+      </w:r>
+    </w:p>
+    <w:p>
+      <w:pPr>
+        <w:rPr>
+          <w:color w:val="000000" w:themeColor="text1"/>
+          <w:sz w:val="26"/>
+          <w:szCs w:val="26"/>
+        </w:rPr>
+      </w:pPr>
+      <w:r>
+        <w:rPr>
+          <w:color w:val="000000" w:themeColor="text1"/>
+          <w:sz w:val="26"/>
+          <w:szCs w:val="26"/>
+        </w:rPr>
+        <w:tab/>
+      </w:r>
+      <w:r>
+        <w:rPr>
+          <w:color w:val="000000" w:themeColor="text1"/>
+          <w:sz w:val="26"/>
+          <w:szCs w:val="26"/>
+        </w:rPr>
+        <w:tab/>
+        <w:t>“Xóa” cho phép ta xóa lớp mà người dùng muốn</w:t>
+      </w:r>
+    </w:p>
+    <w:p>
+      <w:pPr>
+        <w:rPr>
+          <w:color w:val="000000" w:themeColor="text1"/>
+          <w:sz w:val="26"/>
+          <w:szCs w:val="26"/>
+        </w:rPr>
+        <w:sectPr>
+          <w:pgSz w:w="16840" w:h="11900" w:orient="landscape"/>
+          <w:pgMar w:top="1180" w:right="1520" w:bottom="1780" w:left="1600" w:header="840" w:footer="1580" w:gutter="0"/>
+          <w:cols w:space="720"/>
+        </w:sectPr>
+      </w:pPr>
+      <w:r>
+        <w:rPr>
+          <w:color w:val="000000" w:themeColor="text1"/>
+          <w:sz w:val="26"/>
+          <w:szCs w:val="26"/>
+        </w:rPr>
+        <w:tab/>
+      </w:r>
+      <w:r>
+        <w:rPr>
+          <w:color w:val="000000" w:themeColor="text1"/>
+          <w:sz w:val="26"/>
+          <w:szCs w:val="26"/>
+        </w:rPr>
+        <w:tab/>
+        <w:t>“Sửa” cho phép người dùng sửa thông tin lớp</w:t>
+      </w:r>
+    </w:p>
+    <w:p>
+      <w:pPr>
         <w:pStyle w:val="Heading1"/>
         <w:jc w:val="center"/>
         <w:rPr>
           <w:rFonts w:ascii="Times New Roman" w:hAnsi="Times New Roman"/>
         </w:rPr>
       </w:pPr>
-      <w:bookmarkStart w:id="87" w:name="_Toc531767481"/>
       <w:r>
         <w:rPr>
           <w:rFonts w:ascii="Times New Roman" w:hAnsi="Times New Roman"/>
         </w:rPr>
+        <w:lastRenderedPageBreak/>
         <w:t>CHƯƠNG 3. CÀI ĐẶT VÀ KIỂM THỬ</w:t>
       </w:r>
-      <w:bookmarkEnd w:id="87"/>
+      <w:bookmarkEnd w:id="79"/>
     </w:p>
     <w:p>
       <w:pPr>
@@ -40404,14 +41742,14 @@
           <w:rFonts w:ascii="Times New Roman" w:hAnsi="Times New Roman"/>
         </w:rPr>
       </w:pPr>
-      <w:bookmarkStart w:id="88" w:name="_Toc531767482"/>
+      <w:bookmarkStart w:id="84" w:name="_Toc531767482"/>
       <w:r>
         <w:rPr>
           <w:rFonts w:ascii="Times New Roman" w:hAnsi="Times New Roman"/>
         </w:rPr>
         <w:t>3.1 Cài đặt</w:t>
       </w:r>
-      <w:bookmarkEnd w:id="88"/>
+      <w:bookmarkEnd w:id="84"/>
     </w:p>
     <w:p>
       <w:r>
@@ -40425,14 +41763,14 @@
           <w:rFonts w:ascii="Times New Roman" w:hAnsi="Times New Roman"/>
         </w:rPr>
       </w:pPr>
-      <w:bookmarkStart w:id="89" w:name="_Toc531767483"/>
+      <w:bookmarkStart w:id="85" w:name="_Toc531767483"/>
       <w:r>
         <w:rPr>
           <w:rFonts w:ascii="Times New Roman" w:hAnsi="Times New Roman"/>
         </w:rPr>
         <w:t>3.2 Kiểm thử</w:t>
       </w:r>
-      <w:bookmarkEnd w:id="89"/>
+      <w:bookmarkEnd w:id="85"/>
     </w:p>
     <w:p>
       <w:r>
@@ -40532,7 +41870,7 @@
       <w:r>
         <w:br w:type="page"/>
       </w:r>
-      <w:bookmarkStart w:id="90" w:name="_Toc531767484"/>
+      <w:bookmarkStart w:id="86" w:name="_Toc531767484"/>
       <w:r>
         <w:rPr>
           <w:rFonts w:ascii="Times New Roman" w:hAnsi="Times New Roman"/>
@@ -40540,7 +41878,7 @@
         <w:lastRenderedPageBreak/>
         <w:t>CHƯƠNG 4. KẾT QUẢ ĐẠT ĐƯỢC</w:t>
       </w:r>
-      <w:bookmarkEnd w:id="90"/>
+      <w:bookmarkEnd w:id="86"/>
     </w:p>
     <w:p>
       <w:pPr>
@@ -40560,14 +41898,14 @@
           <w:rFonts w:ascii="Times New Roman" w:hAnsi="Times New Roman"/>
         </w:rPr>
       </w:pPr>
-      <w:bookmarkStart w:id="91" w:name="_Toc531767485"/>
+      <w:bookmarkStart w:id="87" w:name="_Toc531767485"/>
       <w:r>
         <w:rPr>
           <w:rFonts w:ascii="Times New Roman" w:hAnsi="Times New Roman"/>
         </w:rPr>
         <w:t>4.1 Kết quả đạt được</w:t>
       </w:r>
-      <w:bookmarkEnd w:id="91"/>
+      <w:bookmarkEnd w:id="87"/>
     </w:p>
     <w:p>
       <w:r>
@@ -40584,14 +41922,14 @@
           <w:rFonts w:ascii="Times New Roman" w:hAnsi="Times New Roman"/>
         </w:rPr>
       </w:pPr>
-      <w:bookmarkStart w:id="92" w:name="_Toc531767486"/>
+      <w:bookmarkStart w:id="88" w:name="_Toc531767486"/>
       <w:r>
         <w:rPr>
           <w:rFonts w:ascii="Times New Roman" w:hAnsi="Times New Roman"/>
         </w:rPr>
         <w:t>4.2 Các kết luận và kiến nghị</w:t>
       </w:r>
-      <w:bookmarkEnd w:id="92"/>
+      <w:bookmarkEnd w:id="88"/>
     </w:p>
     <w:p>
       <w:r>
@@ -40657,7 +41995,16 @@
         </w:numPr>
       </w:pPr>
       <w:r>
-        <w:t>Ở trang Home, tụi em chưa làm được chức năng lọc sản phẩm và nút tìm kiếm</w:t>
+        <w:t xml:space="preserve">Ở trang </w:t>
+      </w:r>
+      <w:r>
+        <w:t>Quản lý</w:t>
+      </w:r>
+      <w:r>
+        <w:t xml:space="preserve">, tụi em chưa làm được </w:t>
+      </w:r>
+      <w:r>
+        <w:t>hiện list view danh sách sinh viên</w:t>
       </w:r>
     </w:p>
     <w:p>
@@ -40675,10 +42022,16 @@
         <w:t xml:space="preserve"> “</w:t>
       </w:r>
       <w:r>
-        <w:t>Add to cart</w:t>
-      </w:r>
-      <w:r>
-        <w:t>”, vì khi có giỏ hàng thì app sẽ hoàn chỉnh hơn.</w:t>
+        <w:t>Đăng xuất</w:t>
+      </w:r>
+      <w:r>
+        <w:t xml:space="preserve">”, vì khi </w:t>
+      </w:r>
+      <w:r>
+        <w:t>đăng nhập vào để hiện chi tiết hơn khi vào trang đăng nhập</w:t>
+      </w:r>
+      <w:r>
+        <w:t>.</w:t>
       </w:r>
     </w:p>
     <w:p>
@@ -40690,7 +42043,16 @@
         </w:numPr>
       </w:pPr>
       <w:r>
-        <w:t>Xử lý chức năng thêm xóa sản phẩm đã chọn của khách hàng trong trang user.</w:t>
+        <w:t>Xử lý chứ</w:t>
+      </w:r>
+      <w:r>
+        <w:t xml:space="preserve">c năng thêm xóa sửa sinh viên </w:t>
+      </w:r>
+      <w:r>
+        <w:t xml:space="preserve">đã chọn của </w:t>
+      </w:r>
+      <w:r>
+        <w:t>sinh viên or lớp trong trang quản lý.</w:t>
       </w:r>
     </w:p>
     <w:p>
@@ -40725,7 +42087,16 @@
         </w:numPr>
       </w:pPr>
       <w:r>
-        <w:t>Xử lý chức năng lọc sản phẩm và làm thêm nút tìm kiếm ở trang Home</w:t>
+        <w:t xml:space="preserve">Xử lý </w:t>
+      </w:r>
+      <w:r>
+        <w:t>hiện danh sách sinh viên</w:t>
+      </w:r>
+      <w:r>
+        <w:t xml:space="preserve"> và làm thêm </w:t>
+      </w:r>
+      <w:r>
+        <w:t>quản lý.</w:t>
       </w:r>
     </w:p>
     <w:p>
@@ -40737,7 +42108,22 @@
         </w:numPr>
       </w:pPr>
       <w:r>
-        <w:t>Ở Trang Detail chúng em sẽ xử lý nút “Add to cart” để thực hiện chức năng mua sản phẩm</w:t>
+        <w:t xml:space="preserve">Ở Trang </w:t>
+      </w:r>
+      <w:r>
+        <w:t>quản lý</w:t>
+      </w:r>
+      <w:r>
+        <w:t xml:space="preserve"> chúng em sẽ xử</w:t>
+      </w:r>
+      <w:r>
+        <w:t xml:space="preserve"> lý nút “đăng xuất</w:t>
+      </w:r>
+      <w:r>
+        <w:t>” để thực hiện chứ</w:t>
+      </w:r>
+      <w:r>
+        <w:t>c năng khi login vào trang quản lý</w:t>
       </w:r>
     </w:p>
     <w:p>
@@ -40749,11 +42135,19 @@
         </w:numPr>
       </w:pPr>
       <w:r>
-        <w:t xml:space="preserve">Ở trang user, tui em sẽ thêm chức năng thêm và xóa các sản phẩm </w:t>
-      </w:r>
-      <w:r>
-        <w:t xml:space="preserve">khách hàng </w:t>
-      </w:r>
+        <w:t xml:space="preserve">Ở trang </w:t>
+      </w:r>
+      <w:r>
+        <w:t>quản lý</w:t>
+      </w:r>
+      <w:r>
+        <w:t xml:space="preserve">, tui em sẽ thêm chức năng thêm và </w:t>
+      </w:r>
+      <w:r>
+        <w:t xml:space="preserve">xóa sửa các lớp hoặc sinh viên </w:t>
+      </w:r>
+      <w:bookmarkStart w:id="89" w:name="_GoBack"/>
+      <w:bookmarkEnd w:id="89"/>
       <w:r>
         <w:t>đã chọ</w:t>
       </w:r>
@@ -40858,7 +42252,7 @@
       <w:r>
         <w:br w:type="page"/>
       </w:r>
-      <w:bookmarkStart w:id="93" w:name="_Toc531767487"/>
+      <w:bookmarkStart w:id="90" w:name="_Toc531767487"/>
       <w:r>
         <w:rPr>
           <w:rFonts w:ascii="Times New Roman" w:hAnsi="Times New Roman"/>
@@ -40866,7 +42260,7 @@
         <w:lastRenderedPageBreak/>
         <w:t>PHỤ LỤC</w:t>
       </w:r>
-      <w:bookmarkEnd w:id="93"/>
+      <w:bookmarkEnd w:id="90"/>
     </w:p>
     <w:p>
       <w:pPr>
@@ -40901,7 +42295,7 @@
       <w:r>
         <w:br w:type="page"/>
       </w:r>
-      <w:bookmarkStart w:id="94" w:name="_Toc531767488"/>
+      <w:bookmarkStart w:id="91" w:name="_Toc531767488"/>
       <w:r>
         <w:rPr>
           <w:rFonts w:ascii="Times New Roman" w:hAnsi="Times New Roman"/>
@@ -40909,7 +42303,7 @@
         <w:lastRenderedPageBreak/>
         <w:t>TÀI LIỆU THAM KHẢO</w:t>
       </w:r>
-      <w:bookmarkEnd w:id="94"/>
+      <w:bookmarkEnd w:id="91"/>
     </w:p>
     <w:p>
       <w:pPr>
@@ -40956,6 +42350,8 @@
       </w:pPr>
     </w:p>
     <w:sectPr>
+      <w:headerReference w:type="default" r:id="rId33"/>
+      <w:footerReference w:type="default" r:id="rId34"/>
       <w:pgSz w:w="12240" w:h="15840"/>
       <w:pgMar w:top="1440" w:right="1183" w:bottom="1440" w:left="1800" w:header="720" w:footer="720" w:gutter="0"/>
       <w:pgBorders w:display="firstPage">
@@ -41102,7 +42498,7 @@
         </mc:Choice>
         <mc:Fallback>
           <w:pict>
-            <v:line w14:anchorId="6A9D2042" id="Line 7" o:spid="_x0000_s1026" style="position:absolute;z-index:-251650048;visibility:visible;mso-wrap-style:square;mso-width-percent:0;mso-height-percent:0;mso-wrap-distance-left:9pt;mso-wrap-distance-top:0;mso-wrap-distance-right:9pt;mso-wrap-distance-bottom:0;mso-position-horizontal:absolute;mso-position-horizontal-relative:page;mso-position-vertical:absolute;mso-position-vertical-relative:page;mso-width-percent:0;mso-height-percent:0;mso-width-relative:page;mso-height-relative:page" from="85pt,55.4pt" to="764.8pt,55.4pt" o:gfxdata="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" strokeweight=".4pt">
+            <v:line w14:anchorId="5693F79E" id="Line 7" o:spid="_x0000_s1026" style="position:absolute;z-index:-251650048;visibility:visible;mso-wrap-style:square;mso-width-percent:0;mso-height-percent:0;mso-wrap-distance-left:9pt;mso-wrap-distance-top:0;mso-wrap-distance-right:9pt;mso-wrap-distance-bottom:0;mso-position-horizontal:absolute;mso-position-horizontal-relative:page;mso-position-vertical:absolute;mso-position-vertical-relative:page;mso-width-percent:0;mso-height-percent:0;mso-width-relative:page;mso-height-relative:page" from="85pt,55.4pt" to="764.8pt,55.4pt" o:gfxdata="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" strokeweight=".4pt">
               <w10:wrap anchorx="page" anchory="page"/>
             </v:line>
           </w:pict>

</xml_diff>